<commit_message>
Task 13 Using JDeodorant
I used JDeodorant to detect code smells and used the proper refactoring
to fixed them. I also finished the write up.
</commit_message>
<xml_diff>
--- a/Monopoly/COSC603 Project #2 Write Ups.docx
+++ b/Monopoly/COSC603 Project #2 Write Ups.docx
@@ -171,7 +171,52 @@
           <w:rtl w:val="0"/>
           <w:lang w:val="en-US"/>
         </w:rPr>
-        <w:t>Task 6</w:t>
+        <w:t xml:space="preserve">Task 6 - </w:t>
+      </w:r>
+      <w:r>
+        <w:rPr>
+          <w:rFonts w:ascii="Times New Roman" w:hAnsi="Times New Roman"/>
+          <w:b w:val="1"/>
+          <w:bCs w:val="1"/>
+          <w:i w:val="1"/>
+          <w:iCs w:val="1"/>
+          <w:sz w:val="24"/>
+          <w:szCs w:val="24"/>
+          <w:u w:color="000000"/>
+          <w:rtl w:val="0"/>
+          <w:lang w:val="en-US"/>
+        </w:rPr>
+        <w:t>For this task, briefly describe if this omission is an oversight on the part of Eclipse</w:t>
+      </w:r>
+      <w:r>
+        <w:rPr>
+          <w:rFonts w:ascii="Times New Roman" w:hAnsi="Times New Roman" w:hint="default"/>
+          <w:b w:val="1"/>
+          <w:bCs w:val="1"/>
+          <w:i w:val="1"/>
+          <w:iCs w:val="1"/>
+          <w:sz w:val="24"/>
+          <w:szCs w:val="24"/>
+          <w:u w:color="000000"/>
+          <w:rtl w:val="0"/>
+          <w:lang w:val="en-US"/>
+        </w:rPr>
+        <w:t>’</w:t>
+      </w:r>
+      <w:r>
+        <w:rPr>
+          <w:rFonts w:ascii="Times New Roman" w:hAnsi="Times New Roman"/>
+          <w:b w:val="1"/>
+          <w:bCs w:val="1"/>
+          <w:i w:val="1"/>
+          <w:iCs w:val="1"/>
+          <w:sz w:val="24"/>
+          <w:szCs w:val="24"/>
+          <w:u w:color="000000"/>
+          <w:rtl w:val="0"/>
+          <w:lang w:val="en-US"/>
+        </w:rPr>
+        <w:t>s refactoring operation and why or why not. Additionally, briefly describe how (or if) this operation is any different than a simple find all and replace.</w:t>
       </w:r>
     </w:p>
     <w:p>
@@ -401,7 +446,67 @@
           <w:rtl w:val="0"/>
           <w:lang w:val="en-US"/>
         </w:rPr>
-        <w:t>Task 7</w:t>
+        <w:t xml:space="preserve">Task 7 - </w:t>
+      </w:r>
+      <w:r>
+        <w:rPr>
+          <w:rFonts w:ascii="Times New Roman" w:hAnsi="Times New Roman"/>
+          <w:b w:val="1"/>
+          <w:bCs w:val="1"/>
+          <w:i w:val="1"/>
+          <w:iCs w:val="1"/>
+          <w:sz w:val="22"/>
+          <w:szCs w:val="22"/>
+          <w:u w:color="000000"/>
+          <w:rtl w:val="0"/>
+          <w:lang w:val="en-US"/>
+        </w:rPr>
+        <w:t>For this task, briefly describe your experience with this task and for which design smells pushing down or pulling up a class</w:t>
+      </w:r>
+      <w:r>
+        <w:rPr>
+          <w:rFonts w:ascii="Times New Roman" w:hAnsi="Times New Roman" w:hint="default"/>
+          <w:b w:val="1"/>
+          <w:bCs w:val="1"/>
+          <w:i w:val="1"/>
+          <w:iCs w:val="1"/>
+          <w:sz w:val="22"/>
+          <w:szCs w:val="22"/>
+          <w:u w:color="000000"/>
+          <w:rtl w:val="0"/>
+          <w:lang w:val="fr-FR"/>
+        </w:rPr>
+        <w:t>’</w:t>
+      </w:r>
+      <w:r>
+        <w:rPr>
+          <w:rFonts w:ascii="Times New Roman" w:hAnsi="Times New Roman"/>
+          <w:b w:val="1"/>
+          <w:bCs w:val="1"/>
+          <w:i w:val="1"/>
+          <w:iCs w:val="1"/>
+          <w:sz w:val="22"/>
+          <w:szCs w:val="22"/>
+          <w:u w:color="000000"/>
+          <w:rtl w:val="0"/>
+          <w:lang w:val="en-US"/>
+        </w:rPr>
+        <w:t>s field(s) and/or associated methods could help make the code more maintainable and why</w:t>
+      </w:r>
+      <w:r>
+        <w:rPr>
+          <w:rFonts w:ascii="Times New Roman" w:hAnsi="Times New Roman"/>
+          <w:b w:val="1"/>
+          <w:bCs w:val="1"/>
+          <w:i w:val="1"/>
+          <w:iCs w:val="1"/>
+          <w:sz w:val="22"/>
+          <w:szCs w:val="22"/>
+          <w:u w:color="000000"/>
+          <w:rtl w:val="0"/>
+          <w:lang w:val="en-US"/>
+        </w:rPr>
+        <w:t>.</w:t>
       </w:r>
     </w:p>
     <w:p>
@@ -636,7 +741,37 @@
           <w:rtl w:val="0"/>
           <w:lang w:val="en-US"/>
         </w:rPr>
-        <w:t>Task 8</w:t>
+        <w:t xml:space="preserve">Task 8 - </w:t>
+      </w:r>
+      <w:r>
+        <w:rPr>
+          <w:rFonts w:ascii="Times New Roman" w:hAnsi="Times New Roman"/>
+          <w:b w:val="1"/>
+          <w:bCs w:val="1"/>
+          <w:i w:val="1"/>
+          <w:iCs w:val="1"/>
+          <w:sz w:val="22"/>
+          <w:szCs w:val="22"/>
+          <w:u w:color="000000"/>
+          <w:rtl w:val="0"/>
+          <w:lang w:val="en-US"/>
+        </w:rPr>
+        <w:t>For this task, briefly describe your experience with this task and for which design smells extracting an interface could help make the code more maintainable and why. In your description, be sure to include a description of which methods you extracted into the interface and what new files were created in this operation</w:t>
+      </w:r>
+      <w:r>
+        <w:rPr>
+          <w:rFonts w:ascii="Times New Roman" w:hAnsi="Times New Roman"/>
+          <w:b w:val="1"/>
+          <w:bCs w:val="1"/>
+          <w:i w:val="1"/>
+          <w:iCs w:val="1"/>
+          <w:sz w:val="22"/>
+          <w:szCs w:val="22"/>
+          <w:u w:color="000000"/>
+          <w:rtl w:val="0"/>
+          <w:lang w:val="en-US"/>
+        </w:rPr>
+        <w:t>.</w:t>
       </w:r>
     </w:p>
     <w:p>
@@ -919,7 +1054,37 @@
           <w:rtl w:val="0"/>
           <w:lang w:val="en-US"/>
         </w:rPr>
-        <w:t>Task 9</w:t>
+        <w:t xml:space="preserve">Task 9 - </w:t>
+      </w:r>
+      <w:r>
+        <w:rPr>
+          <w:rFonts w:ascii="Times New Roman" w:hAnsi="Times New Roman"/>
+          <w:b w:val="1"/>
+          <w:bCs w:val="1"/>
+          <w:i w:val="1"/>
+          <w:iCs w:val="1"/>
+          <w:sz w:val="22"/>
+          <w:szCs w:val="22"/>
+          <w:u w:color="000000"/>
+          <w:rtl w:val="0"/>
+          <w:lang w:val="en-US"/>
+        </w:rPr>
+        <w:t>For this task, briefly describe your experience with this task including the method signature you extracted and why you chose this one</w:t>
+      </w:r>
+      <w:r>
+        <w:rPr>
+          <w:rFonts w:ascii="Times New Roman" w:hAnsi="Times New Roman"/>
+          <w:b w:val="1"/>
+          <w:bCs w:val="1"/>
+          <w:i w:val="1"/>
+          <w:iCs w:val="1"/>
+          <w:sz w:val="22"/>
+          <w:szCs w:val="22"/>
+          <w:u w:color="000000"/>
+          <w:rtl w:val="0"/>
+          <w:lang w:val="en-US"/>
+        </w:rPr>
+        <w:t>.</w:t>
       </w:r>
     </w:p>
     <w:p>
@@ -999,6 +1164,87 @@
           <w:rtl w:val="0"/>
         </w:rPr>
       </w:pPr>
+      <w:r>
+        <w:rPr>
+          <w:rFonts w:ascii="Times New Roman" w:hAnsi="Times New Roman"/>
+          <w:sz w:val="24"/>
+          <w:szCs w:val="24"/>
+          <w:u w:color="000000"/>
+          <w:rtl w:val="0"/>
+          <w:lang w:val="en-US"/>
+        </w:rPr>
+        <w:t xml:space="preserve">Task 10 - </w:t>
+      </w:r>
+      <w:r>
+        <w:rPr>
+          <w:rFonts w:ascii="Times New Roman" w:hAnsi="Times New Roman"/>
+          <w:b w:val="1"/>
+          <w:bCs w:val="1"/>
+          <w:i w:val="1"/>
+          <w:iCs w:val="1"/>
+          <w:sz w:val="22"/>
+          <w:szCs w:val="22"/>
+          <w:u w:color="000000"/>
+          <w:rtl w:val="0"/>
+          <w:lang w:val="en-US"/>
+        </w:rPr>
+        <w:t>For this task, briefly describe your experience with this task and for which design smells creating a local variable from repeated code could help make the code more maintainable and why. In addition, comment on whether it is always OK to do this to a function call and whether it could affect the correctness of a program</w:t>
+      </w:r>
+      <w:r>
+        <w:rPr>
+          <w:rFonts w:ascii="Times New Roman" w:hAnsi="Times New Roman"/>
+          <w:b w:val="1"/>
+          <w:bCs w:val="1"/>
+          <w:i w:val="1"/>
+          <w:iCs w:val="1"/>
+          <w:sz w:val="22"/>
+          <w:szCs w:val="22"/>
+          <w:u w:color="000000"/>
+          <w:rtl w:val="0"/>
+          <w:lang w:val="en-US"/>
+        </w:rPr>
+        <w:t>.</w:t>
+      </w:r>
+    </w:p>
+    <w:p>
+      <w:pPr>
+        <w:pStyle w:val="Body"/>
+        <w:rPr>
+          <w:rFonts w:ascii="Times New Roman" w:cs="Times New Roman" w:hAnsi="Times New Roman" w:eastAsia="Times New Roman"/>
+          <w:sz w:val="24"/>
+          <w:szCs w:val="24"/>
+        </w:rPr>
+      </w:pPr>
+      <w:r>
+        <w:rPr>
+          <w:rFonts w:ascii="Times New Roman" w:hAnsi="Times New Roman"/>
+          <w:sz w:val="24"/>
+          <w:szCs w:val="24"/>
+          <w:rtl w:val="0"/>
+          <w:lang w:val="en-US"/>
+        </w:rPr>
+        <w:t xml:space="preserve">Like all other tasks this was straight forward and was a great learning experience for me. It helped me see why someone would use this refactoring operation. The type of code smell this would be used for is duplicate code. This is because this refactoring operation in this case helps from having to call the getColorGroup() multiple times in the same method. </w:t>
+      </w:r>
+      <w:r>
+        <w:rPr>
+          <w:rFonts w:ascii="Times New Roman" w:hAnsi="Times New Roman"/>
+          <w:sz w:val="24"/>
+          <w:szCs w:val="24"/>
+          <w:rtl w:val="0"/>
+          <w:lang w:val="en-US"/>
+        </w:rPr>
+        <w:t xml:space="preserve">In general this is an OK change to make.  As long as the of the variable isn't going to change (and you need the updated value) between the first and second time it's called. </w:t>
+      </w:r>
+      <w:r>
+        <w:rPr>
+          <w:rFonts w:ascii="Times New Roman" w:hAnsi="Times New Roman"/>
+          <w:sz w:val="24"/>
+          <w:szCs w:val="24"/>
+          <w:rtl w:val="0"/>
+          <w:lang w:val="en-US"/>
+        </w:rPr>
+        <w:t>I believe that does not affect the correctness of the a program in a negative way.</w:t>
+      </w:r>
     </w:p>
     <w:p>
       <w:pPr>
@@ -1038,47 +1284,52 @@
           <w:rtl w:val="0"/>
           <w:lang w:val="en-US"/>
         </w:rPr>
-        <w:t>Task 10</w:t>
-      </w:r>
-    </w:p>
-    <w:p>
-      <w:pPr>
-        <w:pStyle w:val="Body"/>
-        <w:rPr>
-          <w:rFonts w:ascii="Times New Roman" w:cs="Times New Roman" w:hAnsi="Times New Roman" w:eastAsia="Times New Roman"/>
-          <w:sz w:val="24"/>
-          <w:szCs w:val="24"/>
-        </w:rPr>
-      </w:pPr>
-      <w:r>
-        <w:rPr>
-          <w:rFonts w:ascii="Times New Roman" w:hAnsi="Times New Roman"/>
-          <w:sz w:val="24"/>
-          <w:szCs w:val="24"/>
-          <w:rtl w:val="0"/>
-          <w:lang w:val="en-US"/>
-        </w:rPr>
-        <w:t xml:space="preserve">Like all other tasks this was straight forward and was a great learning experience for me. It helped me see why someone would use this refactoring operation. The type of code smell this would be used for is duplicate code. This is because this refactoring operation in this case helps from having to call the getColorGroup() multiple times in the same method. </w:t>
-      </w:r>
-      <w:r>
-        <w:rPr>
-          <w:rFonts w:ascii="Times New Roman" w:hAnsi="Times New Roman"/>
-          <w:sz w:val="24"/>
-          <w:szCs w:val="24"/>
-          <w:rtl w:val="0"/>
-          <w:lang w:val="en-US"/>
-        </w:rPr>
-        <w:t xml:space="preserve">In general this is an OK change to make.  As long as the of the variable isn't going to change (and you need the updated value) between the first and second time it's called. </w:t>
-      </w:r>
-      <w:r>
-        <w:rPr>
-          <w:rFonts w:ascii="Times New Roman" w:hAnsi="Times New Roman"/>
-          <w:sz w:val="24"/>
-          <w:szCs w:val="24"/>
-          <w:rtl w:val="0"/>
-          <w:lang w:val="en-US"/>
-        </w:rPr>
-        <w:t>I believe that does not affect the correctness of the a program in a negative way.</w:t>
+        <w:t xml:space="preserve">Task 11 - </w:t>
+      </w:r>
+      <w:r>
+        <w:rPr>
+          <w:rFonts w:ascii="Times New Roman" w:hAnsi="Times New Roman"/>
+          <w:b w:val="1"/>
+          <w:bCs w:val="1"/>
+          <w:i w:val="1"/>
+          <w:iCs w:val="1"/>
+          <w:sz w:val="22"/>
+          <w:szCs w:val="22"/>
+          <w:u w:color="000000"/>
+          <w:rtl w:val="0"/>
+          <w:lang w:val="en-US"/>
+        </w:rPr>
+        <w:t>For this task, briefly describe your experience with this task and for which design smells changing a method</w:t>
+      </w:r>
+      <w:r>
+        <w:rPr>
+          <w:rFonts w:ascii="Times New Roman" w:hAnsi="Times New Roman" w:hint="default"/>
+          <w:b w:val="1"/>
+          <w:bCs w:val="1"/>
+          <w:i w:val="1"/>
+          <w:iCs w:val="1"/>
+          <w:sz w:val="22"/>
+          <w:szCs w:val="22"/>
+          <w:u w:color="000000"/>
+          <w:rtl w:val="0"/>
+          <w:lang w:val="fr-FR"/>
+        </w:rPr>
+        <w:t>’</w:t>
+      </w:r>
+      <w:r>
+        <w:rPr>
+          <w:rFonts w:ascii="Times New Roman" w:hAnsi="Times New Roman"/>
+          <w:b w:val="1"/>
+          <w:bCs w:val="1"/>
+          <w:i w:val="1"/>
+          <w:iCs w:val="1"/>
+          <w:sz w:val="22"/>
+          <w:szCs w:val="22"/>
+          <w:u w:color="000000"/>
+          <w:rtl w:val="0"/>
+          <w:lang w:val="en-US"/>
+        </w:rPr>
+        <w:t>s signature could help make the code more maintainable and why. In addition, comment on why things are changing in other class than just Cell.java and how this affected the definitions of any other classes besides Cell.java.</w:t>
       </w:r>
     </w:p>
     <w:p>
@@ -1093,8 +1344,141 @@
           <w:szCs w:val="24"/>
           <w:u w:color="000000"/>
           <w:rtl w:val="0"/>
-        </w:rPr>
-      </w:pPr>
+          <w:lang w:val="en-US"/>
+        </w:rPr>
+      </w:pPr>
+      <w:r>
+        <w:rPr>
+          <w:rFonts w:ascii="Times New Roman" w:hAnsi="Times New Roman"/>
+          <w:sz w:val="24"/>
+          <w:szCs w:val="24"/>
+          <w:u w:color="000000"/>
+          <w:rtl w:val="0"/>
+          <w:lang w:val="en-US"/>
+        </w:rPr>
+        <w:t>I found this</w:t>
+      </w:r>
+      <w:r>
+        <w:rPr>
+          <w:rFonts w:ascii="Times New Roman" w:hAnsi="Times New Roman"/>
+          <w:sz w:val="24"/>
+          <w:szCs w:val="24"/>
+          <w:u w:color="000000"/>
+          <w:rtl w:val="0"/>
+          <w:lang w:val="en-US"/>
+        </w:rPr>
+        <w:t xml:space="preserve"> the most dangerous action </w:t>
+      </w:r>
+      <w:r>
+        <w:rPr>
+          <w:rFonts w:ascii="Times New Roman" w:hAnsi="Times New Roman"/>
+          <w:sz w:val="24"/>
+          <w:szCs w:val="24"/>
+          <w:u w:color="000000"/>
+          <w:rtl w:val="0"/>
+          <w:lang w:val="en-US"/>
+        </w:rPr>
+        <w:t>that was</w:t>
+      </w:r>
+      <w:r>
+        <w:rPr>
+          <w:rFonts w:ascii="Times New Roman" w:hAnsi="Times New Roman"/>
+          <w:sz w:val="24"/>
+          <w:szCs w:val="24"/>
+          <w:u w:color="000000"/>
+          <w:rtl w:val="0"/>
+          <w:lang w:val="en-US"/>
+        </w:rPr>
+        <w:t xml:space="preserve"> have performed so far</w:t>
+      </w:r>
+      <w:r>
+        <w:rPr>
+          <w:rFonts w:ascii="Times New Roman" w:hAnsi="Times New Roman"/>
+          <w:sz w:val="24"/>
+          <w:szCs w:val="24"/>
+          <w:u w:color="000000"/>
+          <w:rtl w:val="0"/>
+          <w:lang w:val="en-US"/>
+        </w:rPr>
+        <w:t xml:space="preserve"> in this project</w:t>
+      </w:r>
+      <w:r>
+        <w:rPr>
+          <w:rFonts w:ascii="Times New Roman" w:hAnsi="Times New Roman"/>
+          <w:sz w:val="24"/>
+          <w:szCs w:val="24"/>
+          <w:u w:color="000000"/>
+          <w:rtl w:val="0"/>
+          <w:lang w:val="en-US"/>
+        </w:rPr>
+        <w:t xml:space="preserve">. </w:t>
+      </w:r>
+      <w:r>
+        <w:rPr>
+          <w:rFonts w:ascii="Times New Roman" w:hAnsi="Times New Roman"/>
+          <w:sz w:val="24"/>
+          <w:szCs w:val="24"/>
+          <w:u w:color="000000"/>
+          <w:rtl w:val="0"/>
+          <w:lang w:val="en-US"/>
+        </w:rPr>
+        <w:t xml:space="preserve">You have to be very careful with this type of refactoring. </w:t>
+      </w:r>
+      <w:r>
+        <w:rPr>
+          <w:rFonts w:ascii="Times New Roman" w:hAnsi="Times New Roman"/>
+          <w:sz w:val="24"/>
+          <w:szCs w:val="24"/>
+          <w:u w:color="000000"/>
+          <w:rtl w:val="0"/>
+          <w:lang w:val="en-US"/>
+        </w:rPr>
+        <w:t>Changing a methods signature changes how the method is interacted with.  This forces other methods to change how it calls the method and refactoring can not intelligently add an appropriate variable for all scenarios through out your project.  You must go back by hand and add in the appropriate value for each specific call.  Changing a methods signature can help with the design smell of complex method calls, and could also fix the data clumping design smell.</w:t>
+      </w:r>
+      <w:r>
+        <w:rPr>
+          <w:rFonts w:ascii="Times New Roman" w:hAnsi="Times New Roman"/>
+          <w:sz w:val="24"/>
+          <w:szCs w:val="24"/>
+          <w:u w:color="000000"/>
+          <w:rtl w:val="0"/>
+          <w:lang w:val="en-US"/>
+        </w:rPr>
+        <w:t xml:space="preserve"> </w:t>
+      </w:r>
+      <w:r>
+        <w:rPr>
+          <w:rFonts w:ascii="Times New Roman" w:hAnsi="Times New Roman"/>
+          <w:sz w:val="24"/>
+          <w:szCs w:val="24"/>
+          <w:u w:color="000000"/>
+          <w:rtl w:val="0"/>
+          <w:lang w:val="en-US"/>
+        </w:rPr>
+        <w:t>Changes occurred in more than just Cell because the specifics of the implementation of playAction are in the subclasses.  Additionally the each playAction method in every subclass</w:t>
+      </w:r>
+      <w:r>
+        <w:rPr>
+          <w:rFonts w:ascii="Times New Roman" w:hAnsi="Times New Roman"/>
+          <w:sz w:val="24"/>
+          <w:szCs w:val="24"/>
+          <w:u w:color="000000"/>
+          <w:rtl w:val="0"/>
+          <w:lang w:val="en-US"/>
+        </w:rPr>
+        <w:t xml:space="preserve"> </w:t>
+      </w:r>
+      <w:r>
+        <w:rPr>
+          <w:rFonts w:ascii="Times New Roman" w:hAnsi="Times New Roman"/>
+          <w:sz w:val="24"/>
+          <w:szCs w:val="24"/>
+          <w:u w:color="000000"/>
+          <w:rtl w:val="0"/>
+          <w:lang w:val="en-US"/>
+        </w:rPr>
+        <w:t>of Cell was altered to pass the msg parameter.</w:t>
+      </w:r>
     </w:p>
     <w:p>
       <w:pPr>
@@ -1110,17 +1494,6 @@
           <w:rtl w:val="0"/>
         </w:rPr>
       </w:pPr>
-      <w:r>
-        <w:rPr>
-          <w:rFonts w:ascii="Times New Roman" w:hAnsi="Times New Roman"/>
-          <w:sz w:val="24"/>
-          <w:szCs w:val="24"/>
-          <w:u w:color="000000"/>
-          <w:rtl w:val="0"/>
-          <w:lang w:val="en-US"/>
-        </w:rPr>
-        <w:t>Task 11</w:t>
-      </w:r>
     </w:p>
     <w:p>
       <w:pPr>
@@ -1136,6 +1509,32 @@
           <w:rtl w:val="0"/>
         </w:rPr>
       </w:pPr>
+      <w:r>
+        <w:rPr>
+          <w:rFonts w:ascii="Times New Roman" w:hAnsi="Times New Roman"/>
+          <w:sz w:val="24"/>
+          <w:szCs w:val="24"/>
+          <w:u w:color="000000"/>
+          <w:rtl w:val="0"/>
+          <w:lang w:val="en-US"/>
+        </w:rPr>
+        <w:t xml:space="preserve">Task 13 - </w:t>
+      </w:r>
+      <w:r>
+        <w:rPr>
+          <w:rFonts w:ascii="Times New Roman" w:hAnsi="Times New Roman"/>
+          <w:b w:val="1"/>
+          <w:bCs w:val="1"/>
+          <w:i w:val="1"/>
+          <w:iCs w:val="1"/>
+          <w:sz w:val="24"/>
+          <w:szCs w:val="24"/>
+          <w:u w:color="000000"/>
+          <w:rtl w:val="0"/>
+          <w:lang w:val="en-US"/>
+        </w:rPr>
+        <w:t>For this task, briefly describe the refactorings you made (if any) as a result of using JDeodorant</w:t>
+      </w:r>
     </w:p>
     <w:p>
       <w:pPr>
@@ -1160,6 +1559,286 @@
           <w:rtl w:val="0"/>
           <w:lang w:val="en-US"/>
         </w:rPr>
+        <w:t xml:space="preserve">I made a few different refactoring when I used </w:t>
+      </w:r>
+      <w:r>
+        <w:rPr>
+          <w:rFonts w:ascii="Times New Roman" w:hAnsi="Times New Roman"/>
+          <w:sz w:val="24"/>
+          <w:szCs w:val="24"/>
+          <w:u w:color="000000"/>
+          <w:rtl w:val="0"/>
+        </w:rPr>
+        <w:t>JDeodorant</w:t>
+      </w:r>
+      <w:r>
+        <w:rPr>
+          <w:rFonts w:ascii="Times New Roman" w:hAnsi="Times New Roman"/>
+          <w:sz w:val="24"/>
+          <w:szCs w:val="24"/>
+          <w:u w:color="000000"/>
+          <w:rtl w:val="0"/>
+          <w:lang w:val="en-US"/>
+        </w:rPr>
+        <w:t xml:space="preserve">. </w:t>
+      </w:r>
+      <w:r>
+        <w:rPr>
+          <w:rFonts w:ascii="Times New Roman" w:hAnsi="Times New Roman"/>
+          <w:sz w:val="24"/>
+          <w:szCs w:val="24"/>
+          <w:u w:color="000000"/>
+          <w:rtl w:val="0"/>
+        </w:rPr>
+        <w:t>JDeodorant</w:t>
+      </w:r>
+      <w:r>
+        <w:rPr>
+          <w:rFonts w:ascii="Times New Roman" w:hAnsi="Times New Roman"/>
+          <w:sz w:val="24"/>
+          <w:szCs w:val="24"/>
+          <w:u w:color="000000"/>
+          <w:rtl w:val="0"/>
+          <w:lang w:val="en-US"/>
+        </w:rPr>
+        <w:t xml:space="preserve"> found a whole bunch of code smells that warranted the use of refactoring. I made some move method refactoring within the classes Tadedeal, and Gameboard. In these classes I c</w:t>
+      </w:r>
+      <w:r>
+        <w:rPr>
+          <w:rFonts w:ascii="Times New Roman" w:hAnsi="Times New Roman"/>
+          <w:sz w:val="24"/>
+          <w:szCs w:val="24"/>
+          <w:u w:color="000000"/>
+          <w:rtl w:val="0"/>
+          <w:lang w:val="en-US"/>
+        </w:rPr>
+        <w:t>reate</w:t>
+      </w:r>
+      <w:r>
+        <w:rPr>
+          <w:rFonts w:ascii="Times New Roman" w:hAnsi="Times New Roman"/>
+          <w:sz w:val="24"/>
+          <w:szCs w:val="24"/>
+          <w:u w:color="000000"/>
+          <w:rtl w:val="0"/>
+          <w:lang w:val="en-US"/>
+        </w:rPr>
+        <w:t>d</w:t>
+      </w:r>
+      <w:r>
+        <w:rPr>
+          <w:rFonts w:ascii="Times New Roman" w:hAnsi="Times New Roman"/>
+          <w:sz w:val="24"/>
+          <w:szCs w:val="24"/>
+          <w:u w:color="000000"/>
+          <w:rtl w:val="0"/>
+          <w:lang w:val="en-US"/>
+        </w:rPr>
+        <w:t xml:space="preserve"> a new method</w:t>
+      </w:r>
+      <w:r>
+        <w:rPr>
+          <w:rFonts w:ascii="Times New Roman" w:hAnsi="Times New Roman"/>
+          <w:sz w:val="24"/>
+          <w:szCs w:val="24"/>
+          <w:u w:color="000000"/>
+          <w:rtl w:val="0"/>
+          <w:lang w:val="en-US"/>
+        </w:rPr>
+        <w:t>s</w:t>
+      </w:r>
+      <w:r>
+        <w:rPr>
+          <w:rFonts w:ascii="Times New Roman" w:hAnsi="Times New Roman"/>
+          <w:sz w:val="24"/>
+          <w:szCs w:val="24"/>
+          <w:u w:color="000000"/>
+          <w:rtl w:val="0"/>
+          <w:lang w:val="en-US"/>
+        </w:rPr>
+        <w:t xml:space="preserve"> in the class</w:t>
+      </w:r>
+      <w:r>
+        <w:rPr>
+          <w:rFonts w:ascii="Times New Roman" w:hAnsi="Times New Roman"/>
+          <w:sz w:val="24"/>
+          <w:szCs w:val="24"/>
+          <w:u w:color="000000"/>
+          <w:rtl w:val="0"/>
+          <w:lang w:val="en-US"/>
+        </w:rPr>
+        <w:t>es</w:t>
+      </w:r>
+      <w:r>
+        <w:rPr>
+          <w:rFonts w:ascii="Times New Roman" w:hAnsi="Times New Roman"/>
+          <w:sz w:val="24"/>
+          <w:szCs w:val="24"/>
+          <w:u w:color="000000"/>
+          <w:rtl w:val="0"/>
+          <w:lang w:val="en-US"/>
+        </w:rPr>
+        <w:t xml:space="preserve"> that uses the method the most, then move code from the old method to there. Turn</w:t>
+      </w:r>
+      <w:r>
+        <w:rPr>
+          <w:rFonts w:ascii="Times New Roman" w:hAnsi="Times New Roman"/>
+          <w:sz w:val="24"/>
+          <w:szCs w:val="24"/>
+          <w:u w:color="000000"/>
+          <w:rtl w:val="0"/>
+          <w:lang w:val="en-US"/>
+        </w:rPr>
+        <w:t>ed</w:t>
+      </w:r>
+      <w:r>
+        <w:rPr>
+          <w:rFonts w:ascii="Times New Roman" w:hAnsi="Times New Roman"/>
+          <w:sz w:val="24"/>
+          <w:szCs w:val="24"/>
+          <w:u w:color="000000"/>
+          <w:rtl w:val="0"/>
+          <w:lang w:val="en-US"/>
+        </w:rPr>
+        <w:t xml:space="preserve"> the code of the original method into a reference to the new method in the other class or else remove it entirely.</w:t>
+      </w:r>
+      <w:r>
+        <w:rPr>
+          <w:rFonts w:ascii="Times New Roman" w:hAnsi="Times New Roman"/>
+          <w:sz w:val="24"/>
+          <w:szCs w:val="24"/>
+          <w:u w:color="000000"/>
+          <w:rtl w:val="0"/>
+          <w:lang w:val="en-US"/>
+        </w:rPr>
+        <w:t xml:space="preserve"> I used the extract a class within the classes PropertyCell, GameBoard, and Player. In these instance I  </w:t>
+      </w:r>
+      <w:r>
+        <w:rPr>
+          <w:rFonts w:ascii="Times New Roman" w:hAnsi="Times New Roman"/>
+          <w:sz w:val="24"/>
+          <w:szCs w:val="24"/>
+          <w:u w:color="000000"/>
+          <w:rtl w:val="0"/>
+          <w:lang w:val="en-US"/>
+        </w:rPr>
+        <w:t>creat</w:t>
+      </w:r>
+      <w:r>
+        <w:rPr>
+          <w:rFonts w:ascii="Times New Roman" w:hAnsi="Times New Roman"/>
+          <w:sz w:val="24"/>
+          <w:szCs w:val="24"/>
+          <w:u w:color="000000"/>
+          <w:rtl w:val="0"/>
+          <w:lang w:val="en-US"/>
+        </w:rPr>
+        <w:t>ed</w:t>
+      </w:r>
+      <w:r>
+        <w:rPr>
+          <w:rFonts w:ascii="Times New Roman" w:hAnsi="Times New Roman"/>
+          <w:sz w:val="24"/>
+          <w:szCs w:val="24"/>
+          <w:u w:color="000000"/>
+          <w:rtl w:val="0"/>
+          <w:lang w:val="en-US"/>
+        </w:rPr>
+        <w:t xml:space="preserve"> a new class and place the fields and methods responsible for the relevant functionality in it.</w:t>
+      </w:r>
+      <w:r>
+        <w:rPr>
+          <w:rFonts w:ascii="Times New Roman" w:hAnsi="Times New Roman"/>
+          <w:sz w:val="24"/>
+          <w:szCs w:val="24"/>
+          <w:u w:color="000000"/>
+          <w:rtl w:val="0"/>
+          <w:lang w:val="en-US"/>
+        </w:rPr>
+        <w:t xml:space="preserve"> I also used the extract a method in the GameBoard class. In this instance I m</w:t>
+      </w:r>
+      <w:r>
+        <w:rPr>
+          <w:rFonts w:ascii="Times New Roman" w:hAnsi="Times New Roman"/>
+          <w:sz w:val="24"/>
+          <w:szCs w:val="24"/>
+          <w:u w:color="000000"/>
+          <w:rtl w:val="0"/>
+        </w:rPr>
+        <w:t>ove</w:t>
+      </w:r>
+      <w:r>
+        <w:rPr>
+          <w:rFonts w:ascii="Times New Roman" w:hAnsi="Times New Roman"/>
+          <w:sz w:val="24"/>
+          <w:szCs w:val="24"/>
+          <w:u w:color="000000"/>
+          <w:rtl w:val="0"/>
+          <w:lang w:val="en-US"/>
+        </w:rPr>
+        <w:t>d</w:t>
+      </w:r>
+      <w:r>
+        <w:rPr>
+          <w:rFonts w:ascii="Times New Roman" w:hAnsi="Times New Roman"/>
+          <w:sz w:val="24"/>
+          <w:szCs w:val="24"/>
+          <w:u w:color="000000"/>
+          <w:rtl w:val="0"/>
+          <w:lang w:val="en-US"/>
+        </w:rPr>
+        <w:t xml:space="preserve"> code to a separate new method (or function) and replace the old code with a call to the method.</w:t>
+      </w:r>
+      <w:r>
+        <w:rPr>
+          <w:rFonts w:ascii="Times New Roman" w:hAnsi="Times New Roman"/>
+          <w:sz w:val="24"/>
+          <w:szCs w:val="24"/>
+          <w:u w:color="000000"/>
+          <w:rtl w:val="0"/>
+          <w:lang w:val="en-US"/>
+        </w:rPr>
+        <w:t xml:space="preserve"> </w:t>
+      </w:r>
+    </w:p>
+    <w:p>
+      <w:pPr>
+        <w:pStyle w:val="Body"/>
+        <w:bidi w:val="0"/>
+        <w:ind w:left="0" w:right="0" w:firstLine="0"/>
+        <w:jc w:val="left"/>
+        <w:rPr>
+          <w:rFonts w:ascii="Times New Roman" w:cs="Times New Roman" w:hAnsi="Times New Roman" w:eastAsia="Times New Roman"/>
+          <w:sz w:val="24"/>
+          <w:szCs w:val="24"/>
+          <w:u w:color="000000"/>
+          <w:rtl w:val="0"/>
+        </w:rPr>
+      </w:pPr>
+    </w:p>
+    <w:p>
+      <w:pPr>
+        <w:pStyle w:val="Body"/>
+        <w:bidi w:val="0"/>
+        <w:ind w:left="0" w:right="0" w:firstLine="0"/>
+        <w:jc w:val="left"/>
+        <w:rPr>
+          <w:rFonts w:ascii="Times New Roman" w:cs="Times New Roman" w:hAnsi="Times New Roman" w:eastAsia="Times New Roman"/>
+          <w:sz w:val="24"/>
+          <w:szCs w:val="24"/>
+          <w:u w:color="000000"/>
+          <w:rtl w:val="0"/>
+        </w:rPr>
+      </w:pPr>
+      <w:r>
+        <w:rPr>
+          <w:rFonts w:ascii="Times New Roman" w:hAnsi="Times New Roman"/>
+          <w:sz w:val="24"/>
+          <w:szCs w:val="24"/>
+          <w:u w:color="000000"/>
+          <w:rtl w:val="0"/>
+          <w:lang w:val="en-US"/>
+        </w:rPr>
         <w:t>Task 15</w:t>
       </w:r>
     </w:p>
@@ -1171,6 +1850,37 @@
         <w:jc w:val="left"/>
         <w:rPr>
           <w:rFonts w:ascii="Times New Roman" w:cs="Times New Roman" w:hAnsi="Times New Roman" w:eastAsia="Times New Roman"/>
+          <w:b w:val="1"/>
+          <w:bCs w:val="1"/>
+          <w:sz w:val="24"/>
+          <w:szCs w:val="24"/>
+          <w:u w:color="000000"/>
+          <w:rtl w:val="0"/>
+        </w:rPr>
+      </w:pPr>
+      <w:r>
+        <w:rPr>
+          <w:rFonts w:ascii="Times New Roman" w:hAnsi="Times New Roman"/>
+          <w:b w:val="1"/>
+          <w:bCs w:val="1"/>
+          <w:color w:val="000000"/>
+          <w:sz w:val="24"/>
+          <w:szCs w:val="24"/>
+          <w:u w:color="000000"/>
+          <w:rtl w:val="0"/>
+          <w:lang w:val="en-US"/>
+        </w:rPr>
+        <w:t>A description (2-3 paragraphs) of what you learned from this project and how it relates to some of the topics covered in lecture</w:t>
+      </w:r>
+    </w:p>
+    <w:p>
+      <w:pPr>
+        <w:pStyle w:val="Body"/>
+        <w:bidi w:val="0"/>
+        <w:ind w:left="0" w:right="0" w:firstLine="0"/>
+        <w:jc w:val="left"/>
+        <w:rPr>
+          <w:rFonts w:ascii="Times New Roman" w:cs="Times New Roman" w:hAnsi="Times New Roman" w:eastAsia="Times New Roman"/>
           <w:sz w:val="24"/>
           <w:szCs w:val="24"/>
           <w:u w:color="000000"/>
@@ -1251,6 +1961,8 @@
         <w:jc w:val="left"/>
         <w:rPr>
           <w:rFonts w:ascii="Times New Roman" w:cs="Times New Roman" w:hAnsi="Times New Roman" w:eastAsia="Times New Roman"/>
+          <w:b w:val="1"/>
+          <w:bCs w:val="1"/>
           <w:sz w:val="24"/>
           <w:szCs w:val="24"/>
           <w:u w:color="000000"/>
@@ -1322,6 +2034,120 @@
           <w:rtl w:val="0"/>
           <w:lang w:val="en-US"/>
         </w:rPr>
+        <w:t>This project related to all the lectures we had on the topic of code smells and refactoring. In this project we got see practical uses of for detecting code smells and learned how to fix then using refactoring.</w:t>
+      </w:r>
+    </w:p>
+    <w:p>
+      <w:pPr>
+        <w:pStyle w:val="Body"/>
+        <w:bidi w:val="0"/>
+        <w:ind w:left="0" w:right="0" w:firstLine="0"/>
+        <w:jc w:val="left"/>
+        <w:rPr>
+          <w:rFonts w:ascii="Times New Roman" w:cs="Times New Roman" w:hAnsi="Times New Roman" w:eastAsia="Times New Roman"/>
+          <w:sz w:val="24"/>
+          <w:szCs w:val="24"/>
+          <w:u w:color="000000"/>
+          <w:rtl w:val="0"/>
+        </w:rPr>
+      </w:pPr>
+    </w:p>
+    <w:p>
+      <w:pPr>
+        <w:pStyle w:val="Body"/>
+        <w:bidi w:val="0"/>
+        <w:ind w:left="0" w:right="0" w:firstLine="0"/>
+        <w:jc w:val="left"/>
+        <w:rPr>
+          <w:rFonts w:ascii="Times New Roman" w:cs="Times New Roman" w:hAnsi="Times New Roman" w:eastAsia="Times New Roman"/>
+          <w:b w:val="1"/>
+          <w:bCs w:val="1"/>
+          <w:sz w:val="24"/>
+          <w:szCs w:val="24"/>
+          <w:u w:color="000000"/>
+          <w:rtl w:val="0"/>
+        </w:rPr>
+      </w:pPr>
+      <w:r>
+        <w:rPr>
+          <w:rFonts w:ascii="Times New Roman" w:hAnsi="Times New Roman"/>
+          <w:b w:val="1"/>
+          <w:bCs w:val="1"/>
+          <w:color w:val="000000"/>
+          <w:sz w:val="24"/>
+          <w:szCs w:val="24"/>
+          <w:u w:color="000000"/>
+          <w:rtl w:val="0"/>
+          <w:lang w:val="en-US"/>
+        </w:rPr>
+        <w:t>A description (2-3 paragraphs) of what you liked about Eclipse</w:t>
+      </w:r>
+      <w:r>
+        <w:rPr>
+          <w:rFonts w:ascii="Times New Roman" w:hAnsi="Times New Roman" w:hint="default"/>
+          <w:b w:val="1"/>
+          <w:bCs w:val="1"/>
+          <w:color w:val="000000"/>
+          <w:sz w:val="24"/>
+          <w:szCs w:val="24"/>
+          <w:u w:color="000000"/>
+          <w:rtl w:val="0"/>
+          <w:lang w:val="en-US"/>
+        </w:rPr>
+        <w:t>’</w:t>
+      </w:r>
+      <w:r>
+        <w:rPr>
+          <w:rFonts w:ascii="Times New Roman" w:hAnsi="Times New Roman"/>
+          <w:b w:val="1"/>
+          <w:bCs w:val="1"/>
+          <w:color w:val="000000"/>
+          <w:sz w:val="24"/>
+          <w:szCs w:val="24"/>
+          <w:u w:color="000000"/>
+          <w:rtl w:val="0"/>
+          <w:lang w:val="en-US"/>
+        </w:rPr>
+        <w:t>s support for refactoring including its strengths and limitations as well as your impression of JDeodorant</w:t>
+      </w:r>
+      <w:r>
+        <w:rPr>
+          <w:rFonts w:ascii="Times New Roman" w:hAnsi="Times New Roman"/>
+          <w:b w:val="1"/>
+          <w:bCs w:val="1"/>
+          <w:color w:val="000000"/>
+          <w:sz w:val="24"/>
+          <w:szCs w:val="24"/>
+          <w:u w:color="000000"/>
+          <w:rtl w:val="0"/>
+          <w:lang w:val="en-US"/>
+        </w:rPr>
+        <w:t>.</w:t>
+      </w:r>
+    </w:p>
+    <w:p>
+      <w:pPr>
+        <w:pStyle w:val="Body"/>
+        <w:bidi w:val="0"/>
+        <w:ind w:left="0" w:right="0" w:firstLine="0"/>
+        <w:jc w:val="left"/>
+        <w:rPr>
+          <w:rFonts w:ascii="Times New Roman" w:cs="Times New Roman" w:hAnsi="Times New Roman" w:eastAsia="Times New Roman"/>
+          <w:sz w:val="24"/>
+          <w:szCs w:val="24"/>
+          <w:u w:color="000000"/>
+          <w:rtl w:val="0"/>
+        </w:rPr>
+      </w:pPr>
+      <w:r>
+        <w:rPr>
+          <w:rFonts w:ascii="Times New Roman" w:hAnsi="Times New Roman"/>
+          <w:sz w:val="24"/>
+          <w:szCs w:val="24"/>
+          <w:u w:color="000000"/>
+          <w:rtl w:val="0"/>
+          <w:lang w:val="en-US"/>
+        </w:rPr>
         <w:t>While there are some limitations, and places where the developer still needs to specify parameters, methods, fields to be affected, I think these are necessary interventions. The code can't write itself, if it could we would be out of a job.  It's important that even though these features or shortcuts exist we have say in what is affected and how the code changes.</w:t>
       </w:r>
     </w:p>
@@ -1389,6 +2215,37 @@
         <w:jc w:val="left"/>
         <w:rPr>
           <w:rFonts w:ascii="Times New Roman" w:cs="Times New Roman" w:hAnsi="Times New Roman" w:eastAsia="Times New Roman"/>
+          <w:b w:val="1"/>
+          <w:bCs w:val="1"/>
+          <w:sz w:val="24"/>
+          <w:szCs w:val="24"/>
+          <w:u w:color="000000"/>
+          <w:rtl w:val="0"/>
+        </w:rPr>
+      </w:pPr>
+      <w:r>
+        <w:rPr>
+          <w:rFonts w:ascii="Times New Roman" w:hAnsi="Times New Roman"/>
+          <w:b w:val="1"/>
+          <w:bCs w:val="1"/>
+          <w:color w:val="000000"/>
+          <w:sz w:val="24"/>
+          <w:szCs w:val="24"/>
+          <w:u w:color="000000"/>
+          <w:rtl w:val="0"/>
+          <w:lang w:val="en-US"/>
+        </w:rPr>
+        <w:t>A description (1-2 paragraphs) of how/why unit tests are important when doing refactoring</w:t>
+      </w:r>
+    </w:p>
+    <w:p>
+      <w:pPr>
+        <w:pStyle w:val="Body"/>
+        <w:bidi w:val="0"/>
+        <w:ind w:left="0" w:right="0" w:firstLine="0"/>
+        <w:jc w:val="left"/>
+        <w:rPr>
+          <w:rFonts w:ascii="Times New Roman" w:cs="Times New Roman" w:hAnsi="Times New Roman" w:eastAsia="Times New Roman"/>
           <w:sz w:val="24"/>
           <w:szCs w:val="24"/>
           <w:u w:color="000000"/>
@@ -1731,7 +2588,68 @@
           <w:rtl w:val="0"/>
           <w:lang w:val="en-US"/>
         </w:rPr>
-        <w:t xml:space="preserve"> change the actual code and check that all tests pass again. At no point should the tests for the public interface start to fail</w:t>
+        <w:t xml:space="preserve"> change the actual code and check </w:t>
+      </w:r>
+      <w:r>
+        <w:rPr>
+          <w:rFonts w:ascii="Times New Roman" w:cs="Times New Roman" w:hAnsi="Times New Roman" w:eastAsia="Times New Roman"/>
+          <w:sz w:val="24"/>
+          <w:szCs w:val="24"/>
+          <w:u w:color="000000"/>
+          <w:rtl w:val="0"/>
+        </w:rPr>
+        <w:fldChar w:fldCharType="begin" w:fldLock="0"/>
+      </w:r>
+      <w:r>
+        <w:rPr>
+          <w:rFonts w:ascii="Times New Roman" w:cs="Times New Roman" w:hAnsi="Times New Roman" w:eastAsia="Times New Roman"/>
+          <w:sz w:val="24"/>
+          <w:szCs w:val="24"/>
+          <w:u w:color="000000"/>
+          <w:rtl w:val="0"/>
+        </w:rPr>
+        <w:instrText xml:space="preserve"> PAGE </w:instrText>
+      </w:r>
+      <w:r>
+        <w:rPr>
+          <w:rFonts w:ascii="Times New Roman" w:cs="Times New Roman" w:hAnsi="Times New Roman" w:eastAsia="Times New Roman"/>
+          <w:sz w:val="24"/>
+          <w:szCs w:val="24"/>
+          <w:u w:color="000000"/>
+          <w:rtl w:val="0"/>
+        </w:rPr>
+        <w:fldChar w:fldCharType="separate" w:fldLock="0"/>
+      </w:r>
+      <w:r>
+        <w:rPr>
+          <w:rFonts w:ascii="Times New Roman" w:cs="Times New Roman" w:hAnsi="Times New Roman" w:eastAsia="Times New Roman"/>
+          <w:sz w:val="24"/>
+          <w:szCs w:val="24"/>
+          <w:u w:color="000000"/>
+          <w:rtl w:val="0"/>
+        </w:rPr>
+        <w:t>4</w:t>
+      </w:r>
+      <w:r>
+        <w:rPr>
+          <w:rFonts w:ascii="Times New Roman" w:cs="Times New Roman" w:hAnsi="Times New Roman" w:eastAsia="Times New Roman"/>
+          <w:sz w:val="24"/>
+          <w:szCs w:val="24"/>
+          <w:u w:color="000000"/>
+          <w:rtl w:val="0"/>
+        </w:rPr>
+        <w:fldChar w:fldCharType="end" w:fldLock="0"/>
+      </w:r>
+      <w:r>
+        <w:rPr>
+          <w:rFonts w:ascii="Times New Roman" w:hAnsi="Times New Roman"/>
+          <w:sz w:val="24"/>
+          <w:szCs w:val="24"/>
+          <w:u w:color="000000"/>
+          <w:rtl w:val="0"/>
+          <w:lang w:val="en-US"/>
+        </w:rPr>
+        <w:t>that all tests pass again. At no point should the tests for the public interface start to fail</w:t>
       </w:r>
       <w:r>
         <w:rPr>
@@ -1759,7 +2677,37 @@
 <file path=word/footer1.xml><?xml version="1.0" encoding="utf-8"?>
 <w:ftr xmlns:r="http://schemas.openxmlformats.org/officeDocument/2006/relationships" xmlns:wp="http://schemas.openxmlformats.org/drawingml/2006/wordprocessingDrawing" xmlns:w="http://schemas.openxmlformats.org/wordprocessingml/2006/main" xmlns:w10="urn:schemas-microsoft-com:office:word" xmlns:w14="http://schemas.microsoft.com/office/word/2010/wordml" xmlns:wps="http://schemas.microsoft.com/office/word/2010/wordprocessingShape" xmlns:wpg="http://schemas.microsoft.com/office/word/2010/wordprocessingGroup" xmlns:mc="http://schemas.openxmlformats.org/markup-compatibility/2006" xmlns:v="urn:schemas-microsoft-com:vml" xmlns:o="urn:schemas-microsoft-com:office:office" mc:Ignorable="w14">
   <w:p>
-    <w:r/>
+    <w:pPr>
+      <w:pStyle w:val="Header &amp; Footer"/>
+      <w:tabs>
+        <w:tab w:val="center" w:pos="4680"/>
+        <w:tab w:val="right" w:pos="9360"/>
+        <w:tab w:val="clear" w:pos="9020"/>
+      </w:tabs>
+      <w:jc w:val="left"/>
+    </w:pPr>
+    <w:r>
+      <w:tab/>
+      <w:tab/>
+    </w:r>
+    <w:r>
+      <w:rPr/>
+      <w:fldChar w:fldCharType="begin" w:fldLock="0"/>
+    </w:r>
+    <w:r>
+      <w:instrText xml:space="preserve"> PAGE </w:instrText>
+    </w:r>
+    <w:r>
+      <w:rPr/>
+      <w:fldChar w:fldCharType="separate" w:fldLock="0"/>
+    </w:r>
+    <w:r>
+      <w:t>1</w:t>
+    </w:r>
+    <w:r>
+      <w:rPr/>
+      <w:fldChar w:fldCharType="end" w:fldLock="0"/>
+    </w:r>
   </w:p>
 </w:ftr>
 </file>
@@ -1878,6 +2826,46 @@
     <w:name w:val="No List"/>
     <w:next w:val="No List"/>
     <w:pPr/>
+  </w:style>
+  <w:style w:type="paragraph" w:styleId="Header &amp; Footer">
+    <w:name w:val="Header &amp; Footer"/>
+    <w:next w:val="Header &amp; Footer"/>
+    <w:pPr>
+      <w:keepNext w:val="0"/>
+      <w:keepLines w:val="0"/>
+      <w:pageBreakBefore w:val="0"/>
+      <w:widowControl w:val="1"/>
+      <w:shd w:val="clear" w:color="auto" w:fill="auto"/>
+      <w:tabs>
+        <w:tab w:val="right" w:pos="9020"/>
+      </w:tabs>
+      <w:suppressAutoHyphens w:val="0"/>
+      <w:bidi w:val="0"/>
+      <w:spacing w:before="0" w:after="0" w:line="240" w:lineRule="auto"/>
+      <w:ind w:left="0" w:right="0" w:firstLine="0"/>
+      <w:jc w:val="left"/>
+      <w:outlineLvl w:val="9"/>
+    </w:pPr>
+    <w:rPr>
+      <w:rFonts w:ascii="Helvetica" w:cs="Arial Unicode MS" w:hAnsi="Helvetica" w:eastAsia="Arial Unicode MS"/>
+      <w:b w:val="0"/>
+      <w:bCs w:val="0"/>
+      <w:i w:val="0"/>
+      <w:iCs w:val="0"/>
+      <w:caps w:val="0"/>
+      <w:smallCaps w:val="0"/>
+      <w:strike w:val="0"/>
+      <w:dstrike w:val="0"/>
+      <w:outline w:val="0"/>
+      <w:color w:val="000000"/>
+      <w:spacing w:val="0"/>
+      <w:kern w:val="0"/>
+      <w:position w:val="0"/>
+      <w:sz w:val="24"/>
+      <w:szCs w:val="24"/>
+      <w:u w:val="none"/>
+      <w:vertAlign w:val="baseline"/>
+    </w:rPr>
   </w:style>
   <w:style w:type="paragraph" w:styleId="Body">
     <w:name w:val="Body"/>

</xml_diff>